<commit_message>
changed trigger from for each row to nothing there
</commit_message>
<xml_diff>
--- a/100495811_100495711_100495775_LW2.docx
+++ b/100495811_100495711_100495775_LW2.docx
@@ -6451,12 +6451,12 @@
           <wp:inline distB="114300" distT="114300" distL="114300" distR="114300">
             <wp:extent cx="5851215" cy="2921000"/>
             <wp:effectExtent b="0" l="0" r="0" t="0"/>
-            <wp:docPr id="1" name="image3.png"/>
+            <wp:docPr id="1" name="image6.png"/>
             <a:graphic>
               <a:graphicData uri="http://schemas.openxmlformats.org/drawingml/2006/picture">
                 <pic:pic>
                   <pic:nvPicPr>
-                    <pic:cNvPr id="0" name="image3.png"/>
+                    <pic:cNvPr id="0" name="image6.png"/>
                     <pic:cNvPicPr preferRelativeResize="0"/>
                   </pic:nvPicPr>
                   <pic:blipFill>
@@ -7539,12 +7539,12 @@
           <wp:inline distB="114300" distT="114300" distL="114300" distR="114300">
             <wp:extent cx="5851215" cy="2819400"/>
             <wp:effectExtent b="0" l="0" r="0" t="0"/>
-            <wp:docPr id="4" name="image6.png"/>
+            <wp:docPr id="4" name="image5.png"/>
             <a:graphic>
               <a:graphicData uri="http://schemas.openxmlformats.org/drawingml/2006/picture">
                 <pic:pic>
                   <pic:nvPicPr>
-                    <pic:cNvPr id="0" name="image6.png"/>
+                    <pic:cNvPr id="0" name="image5.png"/>
                     <pic:cNvPicPr preferRelativeResize="0"/>
                   </pic:nvPicPr>
                   <pic:blipFill>
@@ -7954,12 +7954,12 @@
           <wp:inline distB="114300" distT="114300" distL="114300" distR="114300">
             <wp:extent cx="5851215" cy="2819400"/>
             <wp:effectExtent b="0" l="0" r="0" t="0"/>
-            <wp:docPr id="3" name="image6.png"/>
+            <wp:docPr id="3" name="image5.png"/>
             <a:graphic>
               <a:graphicData uri="http://schemas.openxmlformats.org/drawingml/2006/picture">
                 <pic:pic>
                   <pic:nvPicPr>
-                    <pic:cNvPr id="0" name="image6.png"/>
+                    <pic:cNvPr id="0" name="image5.png"/>
                     <pic:cNvPicPr preferRelativeResize="0"/>
                   </pic:nvPicPr>
                   <pic:blipFill>
@@ -8790,6 +8790,153 @@
     </w:p>
     <w:p>
       <w:pPr>
+        <w:pStyle w:val="Heading2"/>
+        <w:spacing w:after="120" w:lineRule="auto"/>
+        <w:jc w:val="both"/>
+        <w:rPr/>
+      </w:pPr>
+      <w:bookmarkStart w:colFirst="0" w:colLast="0" w:name="_heading=h.sualty13nzx0" w:id="3"/>
+      <w:bookmarkEnd w:id="3"/>
+      <w:r>
+        <w:rPr>
+          <w:rtl w:val="0"/>
+        </w:rPr>
+        <w:t xml:space="preserve">Trigger2: Deregistration When Copy Becomes Deteriorated</w:t>
+      </w:r>
+    </w:p>
+    <w:p>
+      <w:pPr>
+        <w:rPr>
+          <w:u w:val="single"/>
+        </w:rPr>
+      </w:pPr>
+      <w:r>
+        <w:rPr>
+          <w:u w:val="single"/>
+          <w:rtl w:val="0"/>
+        </w:rPr>
+        <w:t xml:space="preserve">Description of the Design</w:t>
+      </w:r>
+    </w:p>
+    <w:p>
+      <w:pPr>
+        <w:numPr>
+          <w:ilvl w:val="0"/>
+          <w:numId w:val="2"/>
+        </w:numPr>
+        <w:ind w:left="720" w:hanging="360"/>
+      </w:pPr>
+      <w:r>
+        <w:rPr>
+          <w:rtl w:val="0"/>
+        </w:rPr>
+        <w:t xml:space="preserve">Table: COPIES</w:t>
+      </w:r>
+    </w:p>
+    <w:p>
+      <w:pPr>
+        <w:numPr>
+          <w:ilvl w:val="0"/>
+          <w:numId w:val="2"/>
+        </w:numPr>
+        <w:ind w:left="720" w:hanging="360"/>
+      </w:pPr>
+      <w:r>
+        <w:rPr>
+          <w:rtl w:val="0"/>
+        </w:rPr>
+        <w:t xml:space="preserve">Event: UPDATE of the column condition</w:t>
+      </w:r>
+    </w:p>
+    <w:p>
+      <w:pPr>
+        <w:numPr>
+          <w:ilvl w:val="0"/>
+          <w:numId w:val="2"/>
+        </w:numPr>
+        <w:ind w:left="720" w:hanging="360"/>
+      </w:pPr>
+      <w:r>
+        <w:rPr>
+          <w:rtl w:val="0"/>
+        </w:rPr>
+        <w:t xml:space="preserve">Temporality: BEFORE</w:t>
+      </w:r>
+    </w:p>
+    <w:p>
+      <w:pPr>
+        <w:numPr>
+          <w:ilvl w:val="0"/>
+          <w:numId w:val="2"/>
+        </w:numPr>
+        <w:ind w:left="720" w:hanging="360"/>
+      </w:pPr>
+      <w:r>
+        <w:rPr>
+          <w:rtl w:val="0"/>
+        </w:rPr>
+        <w:t xml:space="preserve">Granularity: FOR EACH ROW</w:t>
+      </w:r>
+    </w:p>
+    <w:p>
+      <w:pPr>
+        <w:numPr>
+          <w:ilvl w:val="0"/>
+          <w:numId w:val="2"/>
+        </w:numPr>
+        <w:ind w:left="720" w:hanging="360"/>
+      </w:pPr>
+      <w:r>
+        <w:rPr>
+          <w:rtl w:val="0"/>
+        </w:rPr>
+        <w:t xml:space="preserve">Condition: The new value of :NEW.condition must be 'D' (for “Deteriorated”)</w:t>
+      </w:r>
+    </w:p>
+    <w:p>
+      <w:pPr>
+        <w:numPr>
+          <w:ilvl w:val="0"/>
+          <w:numId w:val="2"/>
+        </w:numPr>
+        <w:ind w:left="720" w:hanging="360"/>
+      </w:pPr>
+      <w:r>
+        <w:rPr>
+          <w:rtl w:val="0"/>
+        </w:rPr>
+        <w:t xml:space="preserve">Action: This trigger ensures that every time a copy of a book is marked as deteriorated (condition = 'D'), the system automatically sets the deregistered column to the current system date (SYSDATE). This provides a reliable way to track when copies were removed from circulation due to poor condition.</w:t>
+      </w:r>
+    </w:p>
+    <w:p>
+      <w:pPr>
+        <w:rPr/>
+      </w:pPr>
+      <w:r>
+        <w:rPr>
+          <w:rtl w:val="0"/>
+        </w:rPr>
+      </w:r>
+    </w:p>
+    <w:p>
+      <w:pPr>
+        <w:rPr/>
+      </w:pPr>
+      <w:r>
+        <w:rPr>
+          <w:u w:val="single"/>
+          <w:rtl w:val="0"/>
+        </w:rPr>
+        <w:t xml:space="preserve">Code (PL/SQL)</w:t>
+      </w:r>
+      <w:r>
+        <w:rPr>
+          <w:rtl w:val="0"/>
+        </w:rPr>
+      </w:r>
+    </w:p>
+    <w:p>
+      <w:pPr>
         <w:keepNext w:val="0"/>
         <w:keepLines w:val="0"/>
         <w:pageBreakBefore w:val="0"/>
@@ -8820,8 +8967,8 @@
         <w:jc w:val="both"/>
         <w:rPr/>
       </w:pPr>
-      <w:bookmarkStart w:colFirst="0" w:colLast="0" w:name="_heading=h.1l5wsfku7r0w" w:id="3"/>
-      <w:bookmarkEnd w:id="3"/>
+      <w:bookmarkStart w:colFirst="0" w:colLast="0" w:name="_heading=h.1l5wsfku7r0w" w:id="4"/>
+      <w:bookmarkEnd w:id="4"/>
       <w:r>
         <w:rPr>
           <w:rtl w:val="0"/>
@@ -9970,12 +10117,12 @@
           <wp:inline distB="114300" distT="114300" distL="114300" distR="114300">
             <wp:extent cx="5819775" cy="809625"/>
             <wp:effectExtent b="0" l="0" r="0" t="0"/>
-            <wp:docPr id="5" name="image5.png"/>
+            <wp:docPr id="5" name="image3.png"/>
             <a:graphic>
               <a:graphicData uri="http://schemas.openxmlformats.org/drawingml/2006/picture">
                 <pic:pic>
                   <pic:nvPicPr>
-                    <pic:cNvPr id="0" name="image5.png"/>
+                    <pic:cNvPr id="0" name="image3.png"/>
                     <pic:cNvPicPr preferRelativeResize="0"/>
                   </pic:nvPicPr>
                   <pic:blipFill>
@@ -13393,7 +13540,7 @@
 
 <file path=customXML/item1.xml><?xml version="1.0" encoding="utf-8"?>
 <go:gDocsCustomXmlDataStorage xmlns:go="http://customooxmlschemas.google.com/" xmlns:r="http://schemas.openxmlformats.org/officeDocument/2006/relationships" uri="GoogleDocsCustomDataVersion2">
-  <go:docsCustomData xmlns:go="http://customooxmlschemas.google.com/" roundtripDataSignature="AMtx7mjYzWGPzBPz8WepweUwIyK0IYgZmw==">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</go:docsCustomData>
+  <go:docsCustomData xmlns:go="http://customooxmlschemas.google.com/" roundtripDataSignature="AMtx7mhsVgKHTd6y6J8/cYVJXhI3iis/Nw==">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</go:docsCustomData>
 </go:gDocsCustomXmlDataStorage>
 </file>
 

</xml_diff>

<commit_message>
insert into fondicu carmen
</commit_message>
<xml_diff>
--- a/100495811_100495711_100495775_LW2.docx
+++ b/100495811_100495711_100495775_LW2.docx
@@ -6518,12 +6518,12 @@
           <wp:inline distB="114300" distT="114300" distL="114300" distR="114300">
             <wp:extent cx="5851215" cy="2921000"/>
             <wp:effectExtent b="0" l="0" r="0" t="0"/>
-            <wp:docPr id="2" name="image3.png"/>
+            <wp:docPr id="2" name="image6.png"/>
             <a:graphic>
               <a:graphicData uri="http://schemas.openxmlformats.org/drawingml/2006/picture">
                 <pic:pic>
                   <pic:nvPicPr>
-                    <pic:cNvPr id="0" name="image3.png"/>
+                    <pic:cNvPr id="0" name="image6.png"/>
                     <pic:cNvPicPr preferRelativeResize="0"/>
                   </pic:nvPicPr>
                   <pic:blipFill>
@@ -7606,12 +7606,12 @@
           <wp:inline distB="114300" distT="114300" distL="114300" distR="114300">
             <wp:extent cx="5851215" cy="2819400"/>
             <wp:effectExtent b="0" l="0" r="0" t="0"/>
-            <wp:docPr id="8" name="image8.png"/>
+            <wp:docPr id="8" name="image5.png"/>
             <a:graphic>
               <a:graphicData uri="http://schemas.openxmlformats.org/drawingml/2006/picture">
                 <pic:pic>
                   <pic:nvPicPr>
-                    <pic:cNvPr id="0" name="image8.png"/>
+                    <pic:cNvPr id="0" name="image5.png"/>
                     <pic:cNvPicPr preferRelativeResize="0"/>
                   </pic:nvPicPr>
                   <pic:blipFill>
@@ -8021,12 +8021,12 @@
           <wp:inline distB="114300" distT="114300" distL="114300" distR="114300">
             <wp:extent cx="5851215" cy="2819400"/>
             <wp:effectExtent b="0" l="0" r="0" t="0"/>
-            <wp:docPr id="3" name="image8.png"/>
+            <wp:docPr id="3" name="image5.png"/>
             <a:graphic>
               <a:graphicData uri="http://schemas.openxmlformats.org/drawingml/2006/picture">
                 <pic:pic>
                   <pic:nvPicPr>
-                    <pic:cNvPr id="0" name="image8.png"/>
+                    <pic:cNvPr id="0" name="image5.png"/>
                     <pic:cNvPicPr preferRelativeResize="0"/>
                   </pic:nvPicPr>
                   <pic:blipFill>
@@ -16560,7 +16560,7 @@
           <w:szCs w:val="18"/>
           <w:rtl w:val="0"/>
         </w:rPr>
-        <w:t xml:space="preserve">SELECT</w:t>
+        <w:t xml:space="preserve">SELECT * FROM my_data</w:t>
       </w:r>
       <w:r>
         <w:rPr>
@@ -19082,12 +19082,12 @@
           <wp:inline distB="114300" distT="114300" distL="114300" distR="114300">
             <wp:extent cx="5851215" cy="1473200"/>
             <wp:effectExtent b="0" l="0" r="0" t="0"/>
-            <wp:docPr id="7" name="image6.png"/>
+            <wp:docPr id="7" name="image8.png"/>
             <a:graphic>
               <a:graphicData uri="http://schemas.openxmlformats.org/drawingml/2006/picture">
                 <pic:pic>
                   <pic:nvPicPr>
-                    <pic:cNvPr id="0" name="image6.png"/>
+                    <pic:cNvPr id="0" name="image8.png"/>
                     <pic:cNvPicPr preferRelativeResize="0"/>
                   </pic:nvPicPr>
                   <pic:blipFill>
@@ -19444,12 +19444,12 @@
           <wp:inline distB="114300" distT="114300" distL="114300" distR="114300">
             <wp:extent cx="5851215" cy="406400"/>
             <wp:effectExtent b="0" l="0" r="0" t="0"/>
-            <wp:docPr id="1" name="image7.png"/>
+            <wp:docPr id="1" name="image3.png"/>
             <a:graphic>
               <a:graphicData uri="http://schemas.openxmlformats.org/drawingml/2006/picture">
                 <pic:pic>
                   <pic:nvPicPr>
-                    <pic:cNvPr id="0" name="image7.png"/>
+                    <pic:cNvPr id="0" name="image3.png"/>
                     <pic:cNvPicPr preferRelativeResize="0"/>
                   </pic:nvPicPr>
                   <pic:blipFill>
@@ -20671,12 +20671,12 @@
           <wp:inline distB="114300" distT="114300" distL="114300" distR="114300">
             <wp:extent cx="5819775" cy="809625"/>
             <wp:effectExtent b="0" l="0" r="0" t="0"/>
-            <wp:docPr id="4" name="image5.png"/>
+            <wp:docPr id="4" name="image7.png"/>
             <a:graphic>
               <a:graphicData uri="http://schemas.openxmlformats.org/drawingml/2006/picture">
                 <pic:pic>
                   <pic:nvPicPr>
-                    <pic:cNvPr id="0" name="image5.png"/>
+                    <pic:cNvPr id="0" name="image7.png"/>
                     <pic:cNvPicPr preferRelativeResize="0"/>
                   </pic:nvPicPr>
                   <pic:blipFill>

</xml_diff>

<commit_message>
solve the time issue
</commit_message>
<xml_diff>
--- a/100495811_100495711_100495775_LW2.docx
+++ b/100495811_100495711_100495775_LW2.docx
@@ -6518,12 +6518,12 @@
           <wp:inline distB="114300" distT="114300" distL="114300" distR="114300">
             <wp:extent cx="5851215" cy="2921000"/>
             <wp:effectExtent b="0" l="0" r="0" t="0"/>
-            <wp:docPr id="2" name="image4.png"/>
+            <wp:docPr id="2" name="image3.png"/>
             <a:graphic>
               <a:graphicData uri="http://schemas.openxmlformats.org/drawingml/2006/picture">
                 <pic:pic>
                   <pic:nvPicPr>
-                    <pic:cNvPr id="0" name="image4.png"/>
+                    <pic:cNvPr id="0" name="image3.png"/>
                     <pic:cNvPicPr preferRelativeResize="0"/>
                   </pic:nvPicPr>
                   <pic:blipFill>
@@ -7606,12 +7606,12 @@
           <wp:inline distB="114300" distT="114300" distL="114300" distR="114300">
             <wp:extent cx="5851215" cy="2819400"/>
             <wp:effectExtent b="0" l="0" r="0" t="0"/>
-            <wp:docPr id="8" name="image5.png"/>
+            <wp:docPr id="8" name="image6.png"/>
             <a:graphic>
               <a:graphicData uri="http://schemas.openxmlformats.org/drawingml/2006/picture">
                 <pic:pic>
                   <pic:nvPicPr>
-                    <pic:cNvPr id="0" name="image5.png"/>
+                    <pic:cNvPr id="0" name="image6.png"/>
                     <pic:cNvPicPr preferRelativeResize="0"/>
                   </pic:nvPicPr>
                   <pic:blipFill>
@@ -8021,12 +8021,12 @@
           <wp:inline distB="114300" distT="114300" distL="114300" distR="114300">
             <wp:extent cx="5851215" cy="2819400"/>
             <wp:effectExtent b="0" l="0" r="0" t="0"/>
-            <wp:docPr id="3" name="image5.png"/>
+            <wp:docPr id="3" name="image6.png"/>
             <a:graphic>
               <a:graphicData uri="http://schemas.openxmlformats.org/drawingml/2006/picture">
                 <pic:pic>
                   <pic:nvPicPr>
-                    <pic:cNvPr id="0" name="image5.png"/>
+                    <pic:cNvPr id="0" name="image6.png"/>
                     <pic:cNvPicPr preferRelativeResize="0"/>
                   </pic:nvPicPr>
                   <pic:blipFill>
@@ -14768,57 +14768,6 @@
     </w:p>
     <w:p>
       <w:pPr>
-        <w:keepNext w:val="0"/>
-        <w:keepLines w:val="0"/>
-        <w:pageBreakBefore w:val="0"/>
-        <w:widowControl w:val="1"/>
-        <w:pBdr>
-          <w:top w:space="0" w:sz="0" w:val="nil"/>
-          <w:left w:space="0" w:sz="0" w:val="nil"/>
-          <w:bottom w:space="0" w:sz="0" w:val="nil"/>
-          <w:right w:space="0" w:sz="0" w:val="nil"/>
-          <w:between w:space="0" w:sz="0" w:val="nil"/>
-        </w:pBdr>
-        <w:shd w:fill="auto" w:val="clear"/>
-        <w:spacing w:after="0" w:before="0" w:line="240" w:lineRule="auto"/>
-        <w:ind w:right="0"/>
-        <w:jc w:val="both"/>
-        <w:rPr/>
-      </w:pPr>
-      <w:r>
-        <w:rPr>
-          <w:rtl w:val="0"/>
-        </w:rPr>
-        <w:t xml:space="preserve">For the purpose of the assignment we have developed the foundicu package which is relevant  as it returns data concerning the current user.</w:t>
-      </w:r>
-    </w:p>
-    <w:p>
-      <w:pPr>
-        <w:keepNext w:val="0"/>
-        <w:keepLines w:val="0"/>
-        <w:pageBreakBefore w:val="0"/>
-        <w:widowControl w:val="1"/>
-        <w:pBdr>
-          <w:top w:space="0" w:sz="0" w:val="nil"/>
-          <w:left w:space="0" w:sz="0" w:val="nil"/>
-          <w:bottom w:space="0" w:sz="0" w:val="nil"/>
-          <w:right w:space="0" w:sz="0" w:val="nil"/>
-          <w:between w:space="0" w:sz="0" w:val="nil"/>
-        </w:pBdr>
-        <w:shd w:fill="auto" w:val="clear"/>
-        <w:spacing w:after="0" w:before="0" w:line="240" w:lineRule="auto"/>
-        <w:ind w:right="0"/>
-        <w:jc w:val="both"/>
-        <w:rPr/>
-      </w:pPr>
-      <w:r>
-        <w:rPr>
-          <w:rtl w:val="0"/>
-        </w:rPr>
-      </w:r>
-    </w:p>
-    <w:p>
-      <w:pPr>
         <w:spacing w:after="0" w:lineRule="auto"/>
         <w:rPr/>
       </w:pPr>
@@ -17813,12 +17762,12 @@
           <wp:inline distB="114300" distT="114300" distL="114300" distR="114300">
             <wp:extent cx="5851215" cy="1473200"/>
             <wp:effectExtent b="0" l="0" r="0" t="0"/>
-            <wp:docPr id="7" name="image8.png"/>
+            <wp:docPr id="7" name="image4.png"/>
             <a:graphic>
               <a:graphicData uri="http://schemas.openxmlformats.org/drawingml/2006/picture">
                 <pic:pic>
                   <pic:nvPicPr>
-                    <pic:cNvPr id="0" name="image8.png"/>
+                    <pic:cNvPr id="0" name="image4.png"/>
                     <pic:cNvPicPr preferRelativeResize="0"/>
                   </pic:nvPicPr>
                   <pic:blipFill>
@@ -18175,12 +18124,12 @@
           <wp:inline distB="114300" distT="114300" distL="114300" distR="114300">
             <wp:extent cx="5851215" cy="406400"/>
             <wp:effectExtent b="0" l="0" r="0" t="0"/>
-            <wp:docPr id="1" name="image3.png"/>
+            <wp:docPr id="1" name="image8.png"/>
             <a:graphic>
               <a:graphicData uri="http://schemas.openxmlformats.org/drawingml/2006/picture">
                 <pic:pic>
                   <pic:nvPicPr>
-                    <pic:cNvPr id="0" name="image3.png"/>
+                    <pic:cNvPr id="0" name="image8.png"/>
                     <pic:cNvPicPr preferRelativeResize="0"/>
                   </pic:nvPicPr>
                   <pic:blipFill>
@@ -19402,12 +19351,12 @@
           <wp:inline distB="114300" distT="114300" distL="114300" distR="114300">
             <wp:extent cx="5819775" cy="809625"/>
             <wp:effectExtent b="0" l="0" r="0" t="0"/>
-            <wp:docPr id="4" name="image6.png"/>
+            <wp:docPr id="4" name="image7.png"/>
             <a:graphic>
               <a:graphicData uri="http://schemas.openxmlformats.org/drawingml/2006/picture">
                 <pic:pic>
                   <pic:nvPicPr>
-                    <pic:cNvPr id="0" name="image6.png"/>
+                    <pic:cNvPr id="0" name="image7.png"/>
                     <pic:cNvPicPr preferRelativeResize="0"/>
                   </pic:nvPicPr>
                   <pic:blipFill>
@@ -19670,12 +19619,12 @@
           <wp:inline distB="114300" distT="114300" distL="114300" distR="114300">
             <wp:extent cx="5076825" cy="628650"/>
             <wp:effectExtent b="0" l="0" r="0" t="0"/>
-            <wp:docPr id="6" name="image7.png"/>
+            <wp:docPr id="6" name="image5.png"/>
             <a:graphic>
               <a:graphicData uri="http://schemas.openxmlformats.org/drawingml/2006/picture">
                 <pic:pic>
                   <pic:nvPicPr>
-                    <pic:cNvPr id="0" name="image7.png"/>
+                    <pic:cNvPr id="0" name="image5.png"/>
                     <pic:cNvPicPr preferRelativeResize="0"/>
                   </pic:nvPicPr>
                   <pic:blipFill>

</xml_diff>